<commit_message>
Added Generative-AI Notes (coursera)
</commit_message>
<xml_diff>
--- a/Generative-AI-for-Everyone_Notes (coursera).docx
+++ b/Generative-AI-for-Everyone_Notes (coursera).docx
@@ -5,14 +5,45 @@
     <w:p>
       <w:pPr>
         <w:spacing w:before="360" w:after="120" w:line="240" w:lineRule="auto"/>
+        <w:jc w:val="center"/>
         <w:outlineLvl w:val="1"/>
         <w:rPr>
           <w:rFonts w:ascii="Times New Roman" w:eastAsia="Times New Roman" w:hAnsi="Times New Roman" w:cs="Times New Roman"/>
           <w:b/>
           <w:bCs/>
+          <w:kern w:val="0"/>
+          <w:sz w:val="40"/>
+          <w:szCs w:val="40"/>
+          <w:u w:val="single"/>
+          <w14:ligatures w14:val="none"/>
+        </w:rPr>
+      </w:pPr>
+      <w:r>
+        <w:rPr>
+          <w:rFonts w:ascii="Arial" w:eastAsia="Times New Roman" w:hAnsi="Arial" w:cs="Arial"/>
+          <w:b/>
+          <w:bCs/>
+          <w:color w:val="000000"/>
           <w:kern w:val="0"/>
           <w:sz w:val="36"/>
           <w:szCs w:val="36"/>
+          <w:u w:val="single"/>
+          <w14:ligatures w14:val="none"/>
+        </w:rPr>
+        <w:t>GENERATIVE AI FOR EVERYONE</w:t>
+      </w:r>
+    </w:p>
+    <w:p>
+      <w:pPr>
+        <w:spacing w:before="360" w:after="120" w:line="240" w:lineRule="auto"/>
+        <w:outlineLvl w:val="1"/>
+        <w:rPr>
+          <w:rFonts w:ascii="Times New Roman" w:eastAsia="Times New Roman" w:hAnsi="Times New Roman" w:cs="Times New Roman"/>
+          <w:b/>
+          <w:bCs/>
+          <w:kern w:val="0"/>
+          <w:sz w:val="36"/>
+          <w:szCs w:val="36"/>
           <w14:ligatures w14:val="none"/>
         </w:rPr>
       </w:pPr>
@@ -188,27 +219,7 @@
           <w:shd w:val="clear" w:color="auto" w:fill="FFFF00"/>
           <w14:ligatures w14:val="none"/>
         </w:rPr>
-        <w:t>Note: (Assume 1 token = 3/4 words, or equivalently, 1 word \</w:t>
-      </w:r>
-      <w:r>
-        <w:rPr>
-          <w:rFonts w:ascii="Arial" w:eastAsia="Times New Roman" w:hAnsi="Arial" w:cs="Arial"/>
-          <w:color w:val="000000"/>
-          <w:kern w:val="0"/>
-          <w:shd w:val="clear" w:color="auto" w:fill="FFFF00"/>
-          <w14:ligatures w14:val="none"/>
-        </w:rPr>
-        <w:t>approx.</w:t>
-      </w:r>
-      <w:r>
-        <w:rPr>
-          <w:rFonts w:ascii="Arial" w:eastAsia="Times New Roman" w:hAnsi="Arial" w:cs="Arial"/>
-          <w:color w:val="000000"/>
-          <w:kern w:val="0"/>
-          <w:shd w:val="clear" w:color="auto" w:fill="FFFF00"/>
-          <w14:ligatures w14:val="none"/>
-        </w:rPr>
-        <w:t xml:space="preserve"> 1.333 tokens)</w:t>
+        <w:t>Note: (Assume 1 token = 3/4 words, or equivalently, 1 word \approx. 1.333 tokens)</w:t>
       </w:r>
     </w:p>
     <w:p>
@@ -609,6 +620,7 @@
           <w:szCs w:val="32"/>
           <w14:ligatures w14:val="none"/>
         </w:rPr>
+        <w:lastRenderedPageBreak/>
         <w:t>Deploy Chatbot</w:t>
       </w:r>
     </w:p>
@@ -651,7 +663,6 @@
           <w:kern w:val="0"/>
           <w14:ligatures w14:val="none"/>
         </w:rPr>
-        <w:lastRenderedPageBreak/>
         <w:t>Deploy with human in the loop to check for mistakes.</w:t>
       </w:r>
     </w:p>
@@ -776,27 +787,7 @@
           <w:kern w:val="0"/>
           <w14:ligatures w14:val="none"/>
         </w:rPr>
-        <w:t xml:space="preserve">The input and output length </w:t>
-      </w:r>
-      <w:proofErr w:type="gramStart"/>
-      <w:r>
-        <w:rPr>
-          <w:rFonts w:ascii="Arial" w:eastAsia="Times New Roman" w:hAnsi="Arial" w:cs="Arial"/>
-          <w:color w:val="000000"/>
-          <w:kern w:val="0"/>
-          <w14:ligatures w14:val="none"/>
-        </w:rPr>
-        <w:t>is</w:t>
-      </w:r>
-      <w:proofErr w:type="gramEnd"/>
-      <w:r>
-        <w:rPr>
-          <w:rFonts w:ascii="Arial" w:eastAsia="Times New Roman" w:hAnsi="Arial" w:cs="Arial"/>
-          <w:color w:val="000000"/>
-          <w:kern w:val="0"/>
-          <w14:ligatures w14:val="none"/>
-        </w:rPr>
-        <w:t xml:space="preserve"> limited.</w:t>
+        <w:t>The input and output length is limited.</w:t>
       </w:r>
     </w:p>
     <w:p>
@@ -1202,10 +1193,9 @@
       <w:pPr>
         <w:spacing w:after="0" w:line="240" w:lineRule="auto"/>
         <w:rPr>
-          <w:rFonts w:ascii="Times New Roman" w:eastAsia="Times New Roman" w:hAnsi="Times New Roman" w:cs="Times New Roman"/>
-          <w:kern w:val="0"/>
-          <w:sz w:val="24"/>
-          <w:szCs w:val="24"/>
+          <w:rFonts w:ascii="Arial" w:eastAsia="Times New Roman" w:hAnsi="Arial" w:cs="Arial"/>
+          <w:color w:val="000000"/>
+          <w:kern w:val="0"/>
           <w14:ligatures w14:val="none"/>
         </w:rPr>
       </w:pPr>
@@ -1231,6 +1221,62 @@
     </w:p>
     <w:p>
       <w:pPr>
+        <w:spacing w:after="0" w:line="240" w:lineRule="auto"/>
+        <w:rPr>
+          <w:rFonts w:ascii="Arial" w:eastAsia="Times New Roman" w:hAnsi="Arial" w:cs="Arial"/>
+          <w:color w:val="000000"/>
+          <w:kern w:val="0"/>
+          <w14:ligatures w14:val="none"/>
+        </w:rPr>
+      </w:pPr>
+    </w:p>
+    <w:p>
+      <w:pPr>
+        <w:spacing w:after="0" w:line="240" w:lineRule="auto"/>
+        <w:rPr>
+          <w:rFonts w:ascii="Arial" w:eastAsia="Times New Roman" w:hAnsi="Arial" w:cs="Arial"/>
+          <w:color w:val="000000"/>
+          <w:kern w:val="0"/>
+          <w14:ligatures w14:val="none"/>
+        </w:rPr>
+      </w:pPr>
+    </w:p>
+    <w:p>
+      <w:pPr>
+        <w:spacing w:after="0" w:line="240" w:lineRule="auto"/>
+        <w:rPr>
+          <w:rFonts w:ascii="Arial" w:eastAsia="Times New Roman" w:hAnsi="Arial" w:cs="Arial"/>
+          <w:color w:val="000000"/>
+          <w:kern w:val="0"/>
+          <w14:ligatures w14:val="none"/>
+        </w:rPr>
+      </w:pPr>
+    </w:p>
+    <w:p>
+      <w:pPr>
+        <w:spacing w:after="0" w:line="240" w:lineRule="auto"/>
+        <w:rPr>
+          <w:rFonts w:ascii="Arial" w:eastAsia="Times New Roman" w:hAnsi="Arial" w:cs="Arial"/>
+          <w:color w:val="000000"/>
+          <w:kern w:val="0"/>
+          <w14:ligatures w14:val="none"/>
+        </w:rPr>
+      </w:pPr>
+    </w:p>
+    <w:p>
+      <w:pPr>
+        <w:spacing w:after="0" w:line="240" w:lineRule="auto"/>
+        <w:rPr>
+          <w:rFonts w:ascii="Times New Roman" w:eastAsia="Times New Roman" w:hAnsi="Times New Roman" w:cs="Times New Roman"/>
+          <w:kern w:val="0"/>
+          <w:sz w:val="24"/>
+          <w:szCs w:val="24"/>
+          <w14:ligatures w14:val="none"/>
+        </w:rPr>
+      </w:pPr>
+    </w:p>
+    <w:p>
+      <w:pPr>
         <w:spacing w:before="360" w:after="120" w:line="240" w:lineRule="auto"/>
         <w:outlineLvl w:val="1"/>
         <w:rPr>
@@ -1254,6 +1300,7 @@
           <w:szCs w:val="32"/>
           <w14:ligatures w14:val="none"/>
         </w:rPr>
+        <w:lastRenderedPageBreak/>
         <w:t>Improve Gen AI Model</w:t>
       </w:r>
     </w:p>
@@ -1448,7 +1495,6 @@
           <w:szCs w:val="32"/>
           <w14:ligatures w14:val="none"/>
         </w:rPr>
-        <w:lastRenderedPageBreak/>
         <w:t>RAG</w:t>
       </w:r>
     </w:p>
@@ -1658,10 +1704,9 @@
       <w:pPr>
         <w:spacing w:after="0" w:line="240" w:lineRule="auto"/>
         <w:rPr>
-          <w:rFonts w:ascii="Times New Roman" w:eastAsia="Times New Roman" w:hAnsi="Times New Roman" w:cs="Times New Roman"/>
-          <w:kern w:val="0"/>
-          <w:sz w:val="24"/>
-          <w:szCs w:val="24"/>
+          <w:rFonts w:ascii="Arial" w:eastAsia="Times New Roman" w:hAnsi="Arial" w:cs="Arial"/>
+          <w:color w:val="000000"/>
+          <w:kern w:val="0"/>
           <w14:ligatures w14:val="none"/>
         </w:rPr>
       </w:pPr>
@@ -1674,6 +1719,84 @@
         </w:rPr>
         <w:t>Fine-tuning is the process of adjusting an LLM's parameters to improve its performance on a specific task.</w:t>
       </w:r>
+    </w:p>
+    <w:p>
+      <w:pPr>
+        <w:spacing w:after="0" w:line="240" w:lineRule="auto"/>
+        <w:rPr>
+          <w:rFonts w:ascii="Arial" w:eastAsia="Times New Roman" w:hAnsi="Arial" w:cs="Arial"/>
+          <w:color w:val="000000"/>
+          <w:kern w:val="0"/>
+          <w14:ligatures w14:val="none"/>
+        </w:rPr>
+      </w:pPr>
+    </w:p>
+    <w:p>
+      <w:pPr>
+        <w:spacing w:after="0" w:line="240" w:lineRule="auto"/>
+        <w:rPr>
+          <w:rFonts w:ascii="Arial" w:eastAsia="Times New Roman" w:hAnsi="Arial" w:cs="Arial"/>
+          <w:color w:val="000000"/>
+          <w:kern w:val="0"/>
+          <w14:ligatures w14:val="none"/>
+        </w:rPr>
+      </w:pPr>
+    </w:p>
+    <w:p>
+      <w:pPr>
+        <w:spacing w:after="0" w:line="240" w:lineRule="auto"/>
+        <w:rPr>
+          <w:rFonts w:ascii="Arial" w:eastAsia="Times New Roman" w:hAnsi="Arial" w:cs="Arial"/>
+          <w:color w:val="000000"/>
+          <w:kern w:val="0"/>
+          <w14:ligatures w14:val="none"/>
+        </w:rPr>
+      </w:pPr>
+    </w:p>
+    <w:p>
+      <w:pPr>
+        <w:spacing w:after="0" w:line="240" w:lineRule="auto"/>
+        <w:rPr>
+          <w:rFonts w:ascii="Arial" w:eastAsia="Times New Roman" w:hAnsi="Arial" w:cs="Arial"/>
+          <w:color w:val="000000"/>
+          <w:kern w:val="0"/>
+          <w14:ligatures w14:val="none"/>
+        </w:rPr>
+      </w:pPr>
+    </w:p>
+    <w:p>
+      <w:pPr>
+        <w:spacing w:after="0" w:line="240" w:lineRule="auto"/>
+        <w:rPr>
+          <w:rFonts w:ascii="Arial" w:eastAsia="Times New Roman" w:hAnsi="Arial" w:cs="Arial"/>
+          <w:color w:val="000000"/>
+          <w:kern w:val="0"/>
+          <w14:ligatures w14:val="none"/>
+        </w:rPr>
+      </w:pPr>
+    </w:p>
+    <w:p>
+      <w:pPr>
+        <w:spacing w:after="0" w:line="240" w:lineRule="auto"/>
+        <w:rPr>
+          <w:rFonts w:ascii="Arial" w:eastAsia="Times New Roman" w:hAnsi="Arial" w:cs="Arial"/>
+          <w:color w:val="000000"/>
+          <w:kern w:val="0"/>
+          <w14:ligatures w14:val="none"/>
+        </w:rPr>
+      </w:pPr>
+    </w:p>
+    <w:p>
+      <w:pPr>
+        <w:spacing w:after="0" w:line="240" w:lineRule="auto"/>
+        <w:rPr>
+          <w:rFonts w:ascii="Times New Roman" w:eastAsia="Times New Roman" w:hAnsi="Times New Roman" w:cs="Times New Roman"/>
+          <w:kern w:val="0"/>
+          <w:sz w:val="24"/>
+          <w:szCs w:val="24"/>
+          <w14:ligatures w14:val="none"/>
+        </w:rPr>
+      </w:pPr>
     </w:p>
     <w:p>
       <w:pPr>
@@ -1749,6 +1872,7 @@
           <w:szCs w:val="32"/>
           <w14:ligatures w14:val="none"/>
         </w:rPr>
+        <w:lastRenderedPageBreak/>
         <w:t>RHLF</w:t>
       </w:r>
     </w:p>
@@ -1858,7 +1982,6 @@
           <w:szCs w:val="32"/>
           <w14:ligatures w14:val="none"/>
         </w:rPr>
-        <w:lastRenderedPageBreak/>
         <w:t>Agents</w:t>
       </w:r>
     </w:p>
@@ -2065,6 +2188,7 @@
       <w:r>
         <w:rPr>
           <w:rFonts w:ascii="Times New Roman" w:eastAsia="Times New Roman" w:hAnsi="Times New Roman" w:cs="Times New Roman"/>
+          <w:noProof/>
           <w:kern w:val="0"/>
           <w:sz w:val="24"/>
           <w:szCs w:val="24"/>
@@ -2803,6 +2927,7 @@
       <w:rPr>
         <w:b/>
         <w:bCs/>
+        <w:noProof/>
       </w:rPr>
       <w:drawing>
         <wp:inline distT="0" distB="0" distL="0" distR="0" wp14:anchorId="1BAA471D" wp14:editId="250C49E2">

</xml_diff>